<commit_message>
doc: Modify the explanation txt with complexity numbers
</commit_message>
<xml_diff>
--- a/explanations.txt.docx
+++ b/explanations.txt.docx
@@ -225,6 +225,12 @@
       </w:r>
     </w:p>
     <w:p>
+      <w:r>
+        <w:t>The complexity of exercise is O(n) and n is number of branches</w:t>
+      </w:r>
+    </w:p>
+    <w:p/>
+    <w:p>
       <w:pPr>
         <w:pStyle w:val="Heading1"/>
       </w:pPr>
@@ -237,7 +243,16 @@
     </w:p>
     <w:p>
       <w:r>
-        <w:t>In this question, we are given two nodes (Node A and B) and have to find the common ancestor which is farthest away from the root of the Binary Search tree. To achieve that, we start from the root (Node X) and find out if the A &amp; B are larger or smaller than the X. If A and B are smaller than X, then we jump on the left child and make it X. If A and B are larger then we jump on right child and make it X. If X lies between A and B then we stop and X is the common ancestor. We keep on doing this process and keep on going down till we find the common ancestor.</w:t>
+        <w:t xml:space="preserve">In this question, we are given two nodes (Node A and B) and have to find the common ancestor which is farthest away from the root of the Binary Search tree. To achieve that, we start from the root (Node X) and find out if the A &amp; B are larger or smaller than the X. If A and B are smaller than X, then we jump on </w:t>
+      </w:r>
+      <w:r>
+        <w:lastRenderedPageBreak/>
+        <w:t>the left child and make it X. If A and B are larger then we jump on right child and make it X. If X lies between A and B then we stop and X is the common ancestor. We keep on doing this process and keep on going down till we find the common ancestor.</w:t>
+      </w:r>
+    </w:p>
+    <w:p>
+      <w:r>
+        <w:t>The complexity of the exercise is O(log n)</w:t>
       </w:r>
     </w:p>
     <w:p>
@@ -245,7 +260,6 @@
         <w:pStyle w:val="Heading1"/>
       </w:pPr>
       <w:r>
-        <w:lastRenderedPageBreak/>
         <w:t>Question 5:</w:t>
       </w:r>
     </w:p>
@@ -261,12 +275,17 @@
       </w:r>
       <w:r>
         <w:t>ing</w:t>
+      </w:r>
+      <w:r>
+        <w:t xml:space="preserve"> the nth element from the end of the list. In a singly linked link list, we know the head of the list and every node has pointer to the next node. We would start from the first node and store the elements in a stack till we reach the end. After we complete putting element in the stack, we would remove elements in FIFO manner and remove n elements. The nth element will be the element which we want.</w:t>
+      </w:r>
+    </w:p>
+    <w:p>
+      <w:r>
+        <w:t>The complexity of the exercise is O(n)</w:t>
       </w:r>
       <w:bookmarkStart w:id="0" w:name="_GoBack"/>
       <w:bookmarkEnd w:id="0"/>
-      <w:r>
-        <w:t xml:space="preserve"> the nth element from the end of the list. In a singly linked link list, we know the head of the list and every node has pointer to the next node. We would start from the first node and store the elements in a stack till we reach the end. After we complete putting element in the stack, we would remove elements in FIFO manner and remove n elements. The nth element will be the element which we want.</w:t>
-      </w:r>
     </w:p>
     <w:sectPr>
       <w:pgSz w:w="12240" w:h="15840"/>

</xml_diff>